<commit_message>
Replaced buggy Weighted Sum tool with Raster Calculator in step 7
</commit_message>
<xml_diff>
--- a/Create_human_influence_index_map.docx
+++ b/Create_human_influence_index_map.docx
@@ -44,7 +44,7 @@
         <w:tblLook w:val="04A0" w:firstRow="1" w:lastRow="0" w:firstColumn="1" w:lastColumn="0" w:noHBand="0" w:noVBand="1"/>
       </w:tblPr>
       <w:tblGrid>
-        <w:gridCol w:w="9568"/>
+        <w:gridCol w:w="9352"/>
       </w:tblGrid>
       <w:tr>
         <w:tc>
@@ -284,12 +284,7 @@
         <w:t xml:space="preserve">In this exercise, you will create a Human Influence Index (HII) map </w:t>
       </w:r>
       <w:r>
-        <w:t xml:space="preserve">for the </w:t>
-      </w:r>
-      <w:bookmarkStart w:id="0" w:name="_GoBack"/>
-      <w:bookmarkEnd w:id="0"/>
-      <w:r>
-        <w:t xml:space="preserve">state of Maine </w:t>
+        <w:t xml:space="preserve">for the state of Maine </w:t>
       </w:r>
       <w:r>
         <w:t>following the methodology outlined by E.W. Sanderson (</w:t>
@@ -804,6 +799,7 @@
                 <w:sz w:val="20"/>
                 <w:szCs w:val="20"/>
               </w:rPr>
+              <w:lastRenderedPageBreak/>
               <w:t>Within 2 km of roads</w:t>
             </w:r>
             <w:r>
@@ -846,6 +842,7 @@
                 <w:sz w:val="20"/>
                 <w:szCs w:val="20"/>
               </w:rPr>
+              <w:lastRenderedPageBreak/>
               <w:t> </w:t>
             </w:r>
           </w:p>
@@ -863,6 +860,7 @@
                 <w:sz w:val="20"/>
                 <w:szCs w:val="20"/>
               </w:rPr>
+              <w:lastRenderedPageBreak/>
               <w:t>8</w:t>
             </w:r>
             <w:r>
@@ -913,6 +911,7 @@
                 <w:sz w:val="20"/>
                 <w:szCs w:val="20"/>
               </w:rPr>
+              <w:lastRenderedPageBreak/>
               <w:t>Influence Score of Navigable Rivers</w:t>
             </w:r>
           </w:p>
@@ -1506,6 +1505,7 @@
     </w:p>
     <w:p>
       <w:r>
+        <w:lastRenderedPageBreak/>
         <w:t>In this exercise you will learn to:</w:t>
       </w:r>
     </w:p>
@@ -1554,7 +1554,10 @@
         </w:numPr>
       </w:pPr>
       <w:r>
-        <w:t>compute weighted sums,</w:t>
+        <w:t>sum raster layers</w:t>
+      </w:r>
+      <w:r>
+        <w:t>,</w:t>
       </w:r>
     </w:p>
     <w:p>
@@ -1647,7 +1650,7 @@
         </w:rPr>
         <w:fldChar w:fldCharType="separate"/>
       </w:r>
-      <w:hyperlink w:anchor="_Toc289434961" w:history="1">
+      <w:hyperlink w:anchor="_Toc496773049" w:history="1">
         <w:r>
           <w:rPr>
             <w:rStyle w:val="Hyperlink"/>
@@ -1686,7 +1689,7 @@
           <w:sz w:val="22"/>
         </w:rPr>
       </w:pPr>
-      <w:hyperlink w:anchor="_Toc289434962" w:history="1">
+      <w:hyperlink w:anchor="_Toc496773050" w:history="1">
         <w:r>
           <w:rPr>
             <w:rStyle w:val="Hyperlink"/>
@@ -1724,7 +1727,7 @@
           <w:sz w:val="22"/>
         </w:rPr>
       </w:pPr>
-      <w:hyperlink w:anchor="_Toc289434963" w:history="1">
+      <w:hyperlink w:anchor="_Toc496773051" w:history="1">
         <w:r>
           <w:rPr>
             <w:rStyle w:val="Hyperlink"/>
@@ -1762,7 +1765,7 @@
           <w:sz w:val="22"/>
         </w:rPr>
       </w:pPr>
-      <w:hyperlink w:anchor="_Toc289434964" w:history="1">
+      <w:hyperlink w:anchor="_Toc496773052" w:history="1">
         <w:r>
           <w:rPr>
             <w:rStyle w:val="Hyperlink"/>
@@ -1800,7 +1803,7 @@
           <w:sz w:val="22"/>
         </w:rPr>
       </w:pPr>
-      <w:hyperlink w:anchor="_Toc289434965" w:history="1">
+      <w:hyperlink w:anchor="_Toc496773053" w:history="1">
         <w:r>
           <w:rPr>
             <w:rStyle w:val="Hyperlink"/>
@@ -1838,7 +1841,7 @@
           <w:sz w:val="22"/>
         </w:rPr>
       </w:pPr>
-      <w:hyperlink w:anchor="_Toc289434966" w:history="1">
+      <w:hyperlink w:anchor="_Toc496773054" w:history="1">
         <w:r>
           <w:rPr>
             <w:rStyle w:val="Hyperlink"/>
@@ -1876,7 +1879,7 @@
           <w:sz w:val="22"/>
         </w:rPr>
       </w:pPr>
-      <w:hyperlink w:anchor="_Toc289434967" w:history="1">
+      <w:hyperlink w:anchor="_Toc496773055" w:history="1">
         <w:r>
           <w:rPr>
             <w:rStyle w:val="Hyperlink"/>
@@ -1897,7 +1900,7 @@
             <w:rStyle w:val="Hyperlink"/>
             <w:noProof/>
           </w:rPr>
-          <w:t>Adding a Weighted Sum tool to the model</w:t>
+          <w:t>Adding a Raster Calculator tool to the model</w:t>
         </w:r>
       </w:hyperlink>
     </w:p>
@@ -1914,7 +1917,7 @@
           <w:sz w:val="22"/>
         </w:rPr>
       </w:pPr>
-      <w:hyperlink w:anchor="_Toc289434968" w:history="1">
+      <w:hyperlink w:anchor="_Toc496773056" w:history="1">
         <w:r>
           <w:rPr>
             <w:rStyle w:val="Hyperlink"/>
@@ -1952,7 +1955,7 @@
           <w:sz w:val="22"/>
         </w:rPr>
       </w:pPr>
-      <w:hyperlink w:anchor="_Toc289434969" w:history="1">
+      <w:hyperlink w:anchor="_Toc496773057" w:history="1">
         <w:r>
           <w:rPr>
             <w:rStyle w:val="Hyperlink"/>
@@ -1981,26 +1984,26 @@
       <w:r>
         <w:fldChar w:fldCharType="end"/>
       </w:r>
-      <w:bookmarkStart w:id="1" w:name="_Toc286147277"/>
+      <w:bookmarkStart w:id="0" w:name="_Toc286147277"/>
       <w:r>
         <w:pict>
           <v:rect id="_x0000_i1027" style="width:0;height:.75pt" o:hralign="center" o:hrstd="t" o:hrnoshade="t" o:hr="t" fillcolor="#ccc" stroked="f"/>
         </w:pict>
       </w:r>
+      <w:bookmarkEnd w:id="0"/>
+    </w:p>
+    <w:p>
+      <w:pPr>
+        <w:pStyle w:val="Stepheader"/>
+        <w:rPr>
+          <w:rFonts w:ascii="Helvetica" w:hAnsi="Helvetica" w:cs="Helvetica"/>
+        </w:rPr>
+      </w:pPr>
+      <w:bookmarkStart w:id="1" w:name="_Toc496773049"/>
+      <w:r>
+        <w:t>Open ArcMap document</w:t>
+      </w:r>
       <w:bookmarkEnd w:id="1"/>
-    </w:p>
-    <w:p>
-      <w:pPr>
-        <w:pStyle w:val="Stepheader"/>
-        <w:rPr>
-          <w:rFonts w:ascii="Helvetica" w:hAnsi="Helvetica" w:cs="Helvetica"/>
-        </w:rPr>
-      </w:pPr>
-      <w:bookmarkStart w:id="2" w:name="_Toc289434961"/>
-      <w:r>
-        <w:t>Open ArcMap document</w:t>
-      </w:r>
-      <w:bookmarkEnd w:id="2"/>
     </w:p>
     <w:p>
       <w:pPr>
@@ -2160,6 +2163,7 @@
         <w:rPr>
           <w:noProof/>
         </w:rPr>
+        <w:lastRenderedPageBreak/>
         <w:drawing>
           <wp:inline distT="0" distB="0" distL="0" distR="0" wp14:anchorId="29BD6DC8" wp14:editId="63295D1B">
             <wp:extent cx="2552700" cy="914400"/>
@@ -2409,11 +2413,12 @@
       <w:pPr>
         <w:pStyle w:val="Stepheader"/>
       </w:pPr>
-      <w:bookmarkStart w:id="3" w:name="_Toc289434962"/>
-      <w:r>
+      <w:bookmarkStart w:id="2" w:name="_Toc496773050"/>
+      <w:r>
+        <w:lastRenderedPageBreak/>
         <w:t>Converting vector layers to raster layers</w:t>
       </w:r>
-      <w:bookmarkEnd w:id="3"/>
+      <w:bookmarkEnd w:id="2"/>
     </w:p>
     <w:p>
       <w:r>
@@ -2731,6 +2736,7 @@
         <w:rPr>
           <w:noProof/>
         </w:rPr>
+        <w:lastRenderedPageBreak/>
         <w:drawing>
           <wp:inline distT="0" distB="0" distL="0" distR="0" wp14:anchorId="3E2F7188" wp14:editId="0B86825C">
             <wp:extent cx="2486025" cy="4124325"/>
@@ -2896,6 +2902,7 @@
         <w:rPr>
           <w:noProof/>
         </w:rPr>
+        <w:lastRenderedPageBreak/>
         <w:drawing>
           <wp:inline distT="0" distB="0" distL="0" distR="0" wp14:anchorId="388C2DE8" wp14:editId="7F62BCBD">
             <wp:extent cx="2638425" cy="2181225"/>
@@ -3180,6 +3187,7 @@
     </w:p>
     <w:p>
       <w:r>
+        <w:lastRenderedPageBreak/>
         <w:t>A mask clips the output raster to an existing layer (Land Cover in this exercise).</w:t>
       </w:r>
     </w:p>
@@ -3410,6 +3418,7 @@
         <w:rPr>
           <w:noProof/>
         </w:rPr>
+        <w:lastRenderedPageBreak/>
         <w:drawing>
           <wp:inline distT="0" distB="0" distL="0" distR="0" wp14:anchorId="603DD0AA" wp14:editId="0F068D64">
             <wp:extent cx="2152650" cy="3095625"/>
@@ -3615,6 +3624,7 @@
         <w:rPr>
           <w:noProof/>
         </w:rPr>
+        <w:lastRenderedPageBreak/>
         <w:drawing>
           <wp:inline distT="0" distB="0" distL="0" distR="0" wp14:anchorId="1720B378" wp14:editId="6174EEFF">
             <wp:extent cx="3876675" cy="2981325"/>
@@ -3673,6 +3683,7 @@
         <w:rPr>
           <w:noProof/>
         </w:rPr>
+        <w:lastRenderedPageBreak/>
         <w:drawing>
           <wp:inline distT="0" distB="0" distL="0" distR="0" wp14:anchorId="7E39C5F8" wp14:editId="2B2C266D">
             <wp:extent cx="2771775" cy="4029075"/>
@@ -3938,6 +3949,7 @@
         <w:rPr>
           <w:noProof/>
         </w:rPr>
+        <w:lastRenderedPageBreak/>
         <w:drawing>
           <wp:inline distT="0" distB="0" distL="0" distR="0" wp14:anchorId="7ABBD120" wp14:editId="0B1EE80A">
             <wp:extent cx="1981200" cy="2124075"/>
@@ -4429,6 +4441,7 @@
         <w:rPr>
           <w:noProof/>
         </w:rPr>
+        <w:lastRenderedPageBreak/>
         <w:drawing>
           <wp:inline distT="0" distB="0" distL="0" distR="0" wp14:anchorId="77E38FA5" wp14:editId="62BE62D7">
             <wp:extent cx="2924175" cy="981075"/>
@@ -4798,6 +4811,7 @@
         <w:rPr>
           <w:noProof/>
         </w:rPr>
+        <w:lastRenderedPageBreak/>
         <w:drawing>
           <wp:inline distT="0" distB="0" distL="0" distR="0" wp14:anchorId="076CF376" wp14:editId="09595E5E">
             <wp:extent cx="1398984" cy="2238375"/>
@@ -4849,7 +4863,7 @@
       <w:pPr>
         <w:pStyle w:val="Stepheader"/>
       </w:pPr>
-      <w:bookmarkStart w:id="4" w:name="_Toc289434963"/>
+      <w:bookmarkStart w:id="3" w:name="_Toc496773051"/>
       <w:r>
         <w:t xml:space="preserve">Automate geoprocessing with </w:t>
       </w:r>
@@ -4857,7 +4871,7 @@
       <w:r>
         <w:t>ModelBuilder</w:t>
       </w:r>
-      <w:bookmarkEnd w:id="4"/>
+      <w:bookmarkEnd w:id="3"/>
       <w:proofErr w:type="spellEnd"/>
     </w:p>
     <w:p>
@@ -5096,6 +5110,7 @@
     </w:p>
     <w:p>
       <w:r>
+        <w:lastRenderedPageBreak/>
         <w:t xml:space="preserve">In the Catalog window, navigate to the HII geodatabase. </w:t>
       </w:r>
     </w:p>
@@ -5360,11 +5375,11 @@
       <w:pPr>
         <w:pStyle w:val="Stepheader"/>
       </w:pPr>
-      <w:bookmarkStart w:id="5" w:name="_Toc289434964"/>
+      <w:bookmarkStart w:id="4" w:name="_Toc496773052"/>
       <w:r>
         <w:t>Setting model parameters</w:t>
       </w:r>
-      <w:bookmarkEnd w:id="5"/>
+      <w:bookmarkEnd w:id="4"/>
     </w:p>
     <w:p>
       <w:r>
@@ -5413,6 +5428,7 @@
         <w:rPr>
           <w:noProof/>
         </w:rPr>
+        <w:lastRenderedPageBreak/>
         <w:drawing>
           <wp:inline distT="0" distB="0" distL="0" distR="0" wp14:anchorId="10C7C461" wp14:editId="66A6C9F0">
             <wp:extent cx="1781175" cy="2724150"/>
@@ -5697,6 +5713,7 @@
         <w:rPr>
           <w:noProof/>
         </w:rPr>
+        <w:lastRenderedPageBreak/>
         <w:drawing>
           <wp:inline distT="0" distB="0" distL="0" distR="0" wp14:anchorId="34A9CB0F" wp14:editId="70DFC82D">
             <wp:extent cx="1085850" cy="476250"/>
@@ -6070,6 +6087,7 @@
         <w:rPr>
           <w:noProof/>
         </w:rPr>
+        <w:lastRenderedPageBreak/>
         <w:drawing>
           <wp:inline distT="0" distB="0" distL="0" distR="0" wp14:anchorId="7700BCA0" wp14:editId="09F2B217">
             <wp:extent cx="2819400" cy="1171575"/>
@@ -6121,7 +6139,7 @@
       <w:pPr>
         <w:pStyle w:val="Stepheader"/>
       </w:pPr>
-      <w:bookmarkStart w:id="6" w:name="_Toc289434965"/>
+      <w:bookmarkStart w:id="5" w:name="_Toc496773053"/>
       <w:r>
         <w:t xml:space="preserve">Adding a </w:t>
       </w:r>
@@ -6131,7 +6149,7 @@
       <w:r>
         <w:t>to the model</w:t>
       </w:r>
-      <w:bookmarkEnd w:id="6"/>
+      <w:bookmarkEnd w:id="5"/>
     </w:p>
     <w:p>
       <w:r>
@@ -6295,6 +6313,7 @@
         <w:rPr>
           <w:noProof/>
         </w:rPr>
+        <w:lastRenderedPageBreak/>
         <w:drawing>
           <wp:inline distT="0" distB="0" distL="0" distR="0" wp14:anchorId="0C273234" wp14:editId="56BDBA6C">
             <wp:extent cx="2724150" cy="2990850"/>
@@ -6572,6 +6591,7 @@
         <w:pStyle w:val="Instructions"/>
       </w:pPr>
       <w:r>
+        <w:lastRenderedPageBreak/>
         <w:t xml:space="preserve">Click </w:t>
       </w:r>
       <w:r>
@@ -7498,6 +7518,7 @@
         <w:rPr>
           <w:noProof/>
         </w:rPr>
+        <w:lastRenderedPageBreak/>
         <w:drawing>
           <wp:inline distT="0" distB="0" distL="0" distR="0" wp14:anchorId="1DAAC48D" wp14:editId="167503E8">
             <wp:extent cx="2981325" cy="6305550"/>
@@ -7583,6 +7604,7 @@
         <w:rPr>
           <w:noProof/>
         </w:rPr>
+        <w:lastRenderedPageBreak/>
         <w:drawing>
           <wp:inline distT="0" distB="0" distL="0" distR="0" wp14:anchorId="45741FB5" wp14:editId="4D914F2A">
             <wp:extent cx="914400" cy="1047750"/>
@@ -7638,14 +7660,14 @@
       <w:pPr>
         <w:pStyle w:val="Stepheader"/>
       </w:pPr>
-      <w:bookmarkStart w:id="7" w:name="_Toc289434966"/>
+      <w:bookmarkStart w:id="6" w:name="_Toc496773054"/>
       <w:r>
         <w:t>Adding a reclassification</w:t>
       </w:r>
       <w:r>
         <w:t xml:space="preserve"> tool to the model</w:t>
       </w:r>
-      <w:bookmarkEnd w:id="7"/>
+      <w:bookmarkEnd w:id="6"/>
     </w:p>
     <w:p>
       <w:r>
@@ -8146,6 +8168,7 @@
         <w:rPr>
           <w:noProof/>
         </w:rPr>
+        <w:lastRenderedPageBreak/>
         <w:drawing>
           <wp:inline distT="0" distB="0" distL="0" distR="0" wp14:anchorId="50AAFD74" wp14:editId="48B73A52">
             <wp:extent cx="2571750" cy="2867542"/>
@@ -8391,6 +8414,7 @@
           <w:i/>
           <w:color w:val="C00000"/>
         </w:rPr>
+        <w:lastRenderedPageBreak/>
         <w:t xml:space="preserve">NOTE: Some </w:t>
       </w:r>
       <w:proofErr w:type="spellStart"/>
@@ -8467,11 +8491,11 @@
         <w:tblLook w:val="04A0" w:firstRow="1" w:lastRow="0" w:firstColumn="1" w:lastColumn="0" w:noHBand="0" w:noVBand="1"/>
       </w:tblPr>
       <w:tblGrid>
-        <w:gridCol w:w="1244"/>
+        <w:gridCol w:w="1242"/>
         <w:gridCol w:w="1844"/>
-        <w:gridCol w:w="919"/>
-        <w:gridCol w:w="1681"/>
-        <w:gridCol w:w="3933"/>
+        <w:gridCol w:w="909"/>
+        <w:gridCol w:w="1463"/>
+        <w:gridCol w:w="3892"/>
       </w:tblGrid>
       <w:tr>
         <w:trPr>
@@ -9891,6 +9915,7 @@
                 <w:sz w:val="20"/>
                 <w:szCs w:val="20"/>
               </w:rPr>
+              <w:lastRenderedPageBreak/>
               <w:t># 7</w:t>
             </w:r>
           </w:p>
@@ -10584,11 +10609,18 @@
       <w:pPr>
         <w:pStyle w:val="Stepheader"/>
       </w:pPr>
-      <w:bookmarkStart w:id="8" w:name="_Toc289434967"/>
-      <w:r>
-        <w:t>Adding a Weighted Sum tool to the model</w:t>
-      </w:r>
-      <w:bookmarkEnd w:id="8"/>
+      <w:bookmarkStart w:id="7" w:name="_Toc496773055"/>
+      <w:r>
+        <w:lastRenderedPageBreak/>
+        <w:t xml:space="preserve">Adding a </w:t>
+      </w:r>
+      <w:r>
+        <w:t>Raster Calculator</w:t>
+      </w:r>
+      <w:r>
+        <w:t xml:space="preserve"> tool to the model</w:t>
+      </w:r>
+      <w:bookmarkEnd w:id="7"/>
     </w:p>
     <w:p>
       <w:r>
@@ -10600,6 +10632,17 @@
       <w:r>
         <w:t xml:space="preserve"> into a comprehensive HII value for each pixel.</w:t>
       </w:r>
+      <w:r>
+        <w:t xml:space="preserve"> To complete this task, we will simply sum all the reclassified </w:t>
+      </w:r>
+      <w:proofErr w:type="spellStart"/>
+      <w:r>
+        <w:t>rasters</w:t>
+      </w:r>
+      <w:proofErr w:type="spellEnd"/>
+      <w:r>
+        <w:t>.</w:t>
+      </w:r>
     </w:p>
     <w:p>
       <w:pPr>
@@ -10620,7 +10663,7 @@
         <w:rPr>
           <w:b/>
         </w:rPr>
-        <w:t>Overlay</w:t>
+        <w:t>Map Algebra</w:t>
       </w:r>
       <w:r>
         <w:t xml:space="preserve"> toolset and drag-and-drop the </w:t>
@@ -10629,7 +10672,10 @@
         <w:rPr>
           <w:b/>
         </w:rPr>
-        <w:t>Weighted Sum</w:t>
+        <w:t xml:space="preserve">Raster Calculator </w:t>
+      </w:r>
+      <w:r>
+        <w:t>tool</w:t>
       </w:r>
       <w:r>
         <w:t xml:space="preserve"> into the HII model.</w:t>
@@ -10652,10 +10698,13 @@
         <w:rPr>
           <w:b/>
         </w:rPr>
-        <w:t>Weighted Sum</w:t>
-      </w:r>
-      <w:r>
-        <w:t xml:space="preserve"> tool.</w:t>
+        <w:t>Raster Calculator</w:t>
+      </w:r>
+      <w:r>
+        <w:t xml:space="preserve"> </w:t>
+      </w:r>
+      <w:r>
+        <w:t>tool.</w:t>
       </w:r>
     </w:p>
     <w:p>
@@ -10663,50 +10712,171 @@
         <w:pStyle w:val="Instructions"/>
       </w:pPr>
       <w:r>
-        <w:t xml:space="preserve">Add all </w:t>
-      </w:r>
-      <w:r>
-        <w:rPr>
-          <w:b/>
-        </w:rPr>
-        <w:t>seven</w:t>
-      </w:r>
-      <w:r>
-        <w:t xml:space="preserve"> reclassified layers to the </w:t>
+        <w:t>Sum all</w:t>
+      </w:r>
+      <w:r>
+        <w:t xml:space="preserve"> </w:t>
+      </w:r>
+      <w:r>
+        <w:rPr>
+          <w:b/>
+        </w:rPr>
+        <w:t>eight</w:t>
+      </w:r>
+      <w:r>
+        <w:t xml:space="preserve"> reclassified layers</w:t>
+      </w:r>
+      <w:r>
+        <w:t xml:space="preserve">. </w:t>
       </w:r>
       <w:proofErr w:type="gramStart"/>
       <w:r>
-        <w:t>Weighted</w:t>
+        <w:t>It’s</w:t>
       </w:r>
       <w:proofErr w:type="gramEnd"/>
       <w:r>
-        <w:t xml:space="preserve"> sum tool and assign a weighted value of </w:t>
-      </w:r>
-      <w:r>
-        <w:rPr>
-          <w:b/>
-        </w:rPr>
-        <w:t>one</w:t>
-      </w:r>
-      <w:r>
-        <w:t xml:space="preserve"> for each. You add layers by selecting them (one at a time) from the pull-down menu under </w:t>
-      </w:r>
-      <w:r>
-        <w:rPr>
-          <w:b/>
-        </w:rPr>
-        <w:t xml:space="preserve">Input </w:t>
+        <w:t xml:space="preserve"> best that you double-click on each layer </w:t>
+      </w:r>
+      <w:r>
+        <w:t xml:space="preserve">listed </w:t>
+      </w:r>
+      <w:r>
+        <w:t>in the upper left window pane to copy its name into the expression box instead of manually typing it to avoid typos.</w:t>
+      </w:r>
+      <w:r>
+        <w:t xml:space="preserve"> </w:t>
+      </w:r>
+      <w:r>
+        <w:t>Your expres</w:t>
+      </w:r>
+      <w:r>
+        <w:t>sion should look something like,</w:t>
+      </w:r>
+    </w:p>
+    <w:p>
+      <w:pPr>
+        <w:pStyle w:val="Instructions"/>
+        <w:rPr>
+          <w:rFonts w:ascii="Courier New" w:hAnsi="Courier New" w:cs="Courier New"/>
+        </w:rPr>
+      </w:pPr>
+      <w:r>
+        <w:rPr>
+          <w:rFonts w:ascii="Courier New" w:hAnsi="Courier New" w:cs="Courier New"/>
+        </w:rPr>
+        <w:t>"%</w:t>
       </w:r>
       <w:proofErr w:type="spellStart"/>
       <w:r>
         <w:rPr>
-          <w:b/>
-        </w:rPr>
-        <w:t>rasters</w:t>
+          <w:rFonts w:ascii="Courier New" w:hAnsi="Courier New" w:cs="Courier New"/>
+        </w:rPr>
+        <w:t>Reclas_rail</w:t>
       </w:r>
       <w:proofErr w:type="spellEnd"/>
       <w:r>
-        <w:t>.</w:t>
+        <w:rPr>
+          <w:rFonts w:ascii="Courier New" w:hAnsi="Courier New" w:cs="Courier New"/>
+        </w:rPr>
+        <w:t>%" + "%</w:t>
+      </w:r>
+      <w:proofErr w:type="spellStart"/>
+      <w:r>
+        <w:rPr>
+          <w:rFonts w:ascii="Courier New" w:hAnsi="Courier New" w:cs="Courier New"/>
+        </w:rPr>
+        <w:t>Reclass_riv</w:t>
+      </w:r>
+      <w:proofErr w:type="spellEnd"/>
+      <w:r>
+        <w:rPr>
+          <w:rFonts w:ascii="Courier New" w:hAnsi="Courier New" w:cs="Courier New"/>
+        </w:rPr>
+        <w:t>%" + "%</w:t>
+      </w:r>
+      <w:proofErr w:type="spellStart"/>
+      <w:r>
+        <w:rPr>
+          <w:rFonts w:ascii="Courier New" w:hAnsi="Courier New" w:cs="Courier New"/>
+        </w:rPr>
+        <w:t>Reclass_coast</w:t>
+      </w:r>
+      <w:proofErr w:type="spellEnd"/>
+      <w:r>
+        <w:rPr>
+          <w:rFonts w:ascii="Courier New" w:hAnsi="Courier New" w:cs="Courier New"/>
+        </w:rPr>
+        <w:t>%" + "%</w:t>
+      </w:r>
+      <w:proofErr w:type="spellStart"/>
+      <w:r>
+        <w:rPr>
+          <w:rFonts w:ascii="Courier New" w:hAnsi="Courier New" w:cs="Courier New"/>
+        </w:rPr>
+        <w:t>Reclass_lights</w:t>
+      </w:r>
+      <w:proofErr w:type="spellEnd"/>
+      <w:r>
+        <w:rPr>
+          <w:rFonts w:ascii="Courier New" w:hAnsi="Courier New" w:cs="Courier New"/>
+        </w:rPr>
+        <w:t>%" + "%</w:t>
+      </w:r>
+      <w:proofErr w:type="spellStart"/>
+      <w:r>
+        <w:rPr>
+          <w:rFonts w:ascii="Courier New" w:hAnsi="Courier New" w:cs="Courier New"/>
+        </w:rPr>
+        <w:t>Reclass_LC</w:t>
+      </w:r>
+      <w:proofErr w:type="spellEnd"/>
+      <w:r>
+        <w:rPr>
+          <w:rFonts w:ascii="Courier New" w:hAnsi="Courier New" w:cs="Courier New"/>
+        </w:rPr>
+        <w:t>%" + "%</w:t>
+      </w:r>
+      <w:proofErr w:type="spellStart"/>
+      <w:r>
+        <w:rPr>
+          <w:rFonts w:ascii="Courier New" w:hAnsi="Courier New" w:cs="Courier New"/>
+        </w:rPr>
+        <w:t>Reclass_Urb</w:t>
+      </w:r>
+      <w:proofErr w:type="spellEnd"/>
+      <w:r>
+        <w:rPr>
+          <w:rFonts w:ascii="Courier New" w:hAnsi="Courier New" w:cs="Courier New"/>
+        </w:rPr>
+        <w:t>%" + "%</w:t>
+      </w:r>
+      <w:proofErr w:type="spellStart"/>
+      <w:r>
+        <w:rPr>
+          <w:rFonts w:ascii="Courier New" w:hAnsi="Courier New" w:cs="Courier New"/>
+        </w:rPr>
+        <w:t>Reclass_rds</w:t>
+      </w:r>
+      <w:proofErr w:type="spellEnd"/>
+      <w:r>
+        <w:rPr>
+          <w:rFonts w:ascii="Courier New" w:hAnsi="Courier New" w:cs="Courier New"/>
+        </w:rPr>
+        <w:t>%" + "%</w:t>
+      </w:r>
+      <w:proofErr w:type="spellStart"/>
+      <w:r>
+        <w:rPr>
+          <w:rFonts w:ascii="Courier New" w:hAnsi="Courier New" w:cs="Courier New"/>
+        </w:rPr>
+        <w:t>Reclass_dens</w:t>
+      </w:r>
+      <w:proofErr w:type="spellEnd"/>
+      <w:r>
+        <w:rPr>
+          <w:rFonts w:ascii="Courier New" w:hAnsi="Courier New" w:cs="Courier New"/>
+        </w:rPr>
+        <w:t>%"</w:t>
       </w:r>
     </w:p>
     <w:p>
@@ -10714,31 +10884,14 @@
         <w:pStyle w:val="Instructions"/>
       </w:pPr>
       <w:r>
-        <w:t xml:space="preserve">Name the output </w:t>
-      </w:r>
-      <w:r>
-        <w:rPr>
-          <w:b/>
-        </w:rPr>
-        <w:t>HII</w:t>
-      </w:r>
-      <w:r>
-        <w:t>.</w:t>
-      </w:r>
-    </w:p>
-    <w:p>
-      <w:pPr>
-        <w:pStyle w:val="Instructions"/>
-      </w:pPr>
-      <w:r>
         <w:rPr>
           <w:noProof/>
         </w:rPr>
         <w:drawing>
-          <wp:inline distT="0" distB="0" distL="0" distR="0" wp14:anchorId="0AAB14CD" wp14:editId="0665A9A7">
-            <wp:extent cx="3419475" cy="3114675"/>
-            <wp:effectExtent l="171450" t="171450" r="390525" b="371475"/>
-            <wp:docPr id="72" name="Picture 72"/>
+          <wp:inline distT="0" distB="0" distL="0" distR="0">
+            <wp:extent cx="4601217" cy="590632"/>
+            <wp:effectExtent l="152400" t="152400" r="370840" b="361950"/>
+            <wp:docPr id="53" name="Picture 53"/>
             <wp:cNvGraphicFramePr>
               <a:graphicFrameLocks xmlns:a="http://schemas.openxmlformats.org/drawingml/2006/main" noChangeAspect="1"/>
             </wp:cNvGraphicFramePr>
@@ -10746,11 +10899,17 @@
               <a:graphicData uri="http://schemas.openxmlformats.org/drawingml/2006/picture">
                 <pic:pic xmlns:pic="http://schemas.openxmlformats.org/drawingml/2006/picture">
                   <pic:nvPicPr>
-                    <pic:cNvPr id="0" name=""/>
+                    <pic:cNvPr id="53" name="8309659.tmp"/>
                     <pic:cNvPicPr/>
                   </pic:nvPicPr>
                   <pic:blipFill>
-                    <a:blip r:embed="rId70"/>
+                    <a:blip r:embed="rId70">
+                      <a:extLst>
+                        <a:ext uri="{28A0092B-C50C-407E-A947-70E740481C1C}">
+                          <a14:useLocalDpi xmlns:a14="http://schemas.microsoft.com/office/drawing/2010/main" val="0"/>
+                        </a:ext>
+                      </a:extLst>
+                    </a:blip>
                     <a:stretch>
                       <a:fillRect/>
                     </a:stretch>
@@ -10758,7 +10917,7 @@
                   <pic:spPr>
                     <a:xfrm>
                       <a:off x="0" y="0"/>
-                      <a:ext cx="3419475" cy="3114675"/>
+                      <a:ext cx="4601217" cy="590632"/>
                     </a:xfrm>
                     <a:prstGeom prst="rect">
                       <a:avLst/>
@@ -10782,54 +10941,41 @@
       </w:r>
     </w:p>
     <w:p>
-      <w:r>
-        <w:t xml:space="preserve">The weight field allows you to modify a layer’s influence in the overall score. In this exercise, all layers are assigned the same weight since the ‘weighting’ was done </w:t>
-      </w:r>
-      <w:r>
-        <w:t>implicitly</w:t>
-      </w:r>
-      <w:r>
-        <w:t xml:space="preserve"> when you reclassified the </w:t>
-      </w:r>
-      <w:proofErr w:type="spellStart"/>
-      <w:r>
-        <w:t>rasters</w:t>
-      </w:r>
-      <w:proofErr w:type="spellEnd"/>
+      <w:pPr>
+        <w:pStyle w:val="Instructions"/>
+      </w:pPr>
+      <w:r>
+        <w:t xml:space="preserve">Name the output raster </w:t>
+      </w:r>
+      <w:r>
+        <w:rPr>
+          <w:b/>
+        </w:rPr>
+        <w:t>HII</w:t>
+      </w:r>
       <w:r>
         <w:t>.</w:t>
       </w:r>
     </w:p>
     <w:p>
+      <w:r>
+        <w:t>Your final model should look like this:</w:t>
+      </w:r>
+    </w:p>
+    <w:p>
       <w:pPr>
         <w:pStyle w:val="Instructions"/>
       </w:pPr>
       <w:r>
-        <w:t xml:space="preserve">Click </w:t>
-      </w:r>
-      <w:r>
-        <w:rPr>
-          <w:b/>
-        </w:rPr>
-        <w:t>OK</w:t>
-      </w:r>
-      <w:r>
-        <w:t xml:space="preserve"> to close the Weighted Sum window.</w:t>
-      </w:r>
-    </w:p>
-    <w:p>
-      <w:pPr>
-        <w:pStyle w:val="Instructions"/>
-      </w:pPr>
-      <w:r>
         <w:rPr>
           <w:noProof/>
         </w:rPr>
+        <w:lastRenderedPageBreak/>
         <w:drawing>
-          <wp:inline distT="0" distB="0" distL="0" distR="0" wp14:anchorId="1FB1ACA0" wp14:editId="4FFEF84F">
-            <wp:extent cx="2714625" cy="3562350"/>
-            <wp:effectExtent l="171450" t="171450" r="390525" b="361950"/>
-            <wp:docPr id="73" name="Picture 73"/>
+          <wp:inline distT="0" distB="0" distL="0" distR="0">
+            <wp:extent cx="5943600" cy="7969885"/>
+            <wp:effectExtent l="0" t="0" r="0" b="0"/>
+            <wp:docPr id="55" name="Picture 55"/>
             <wp:cNvGraphicFramePr>
               <a:graphicFrameLocks xmlns:a="http://schemas.openxmlformats.org/drawingml/2006/main" noChangeAspect="1"/>
             </wp:cNvGraphicFramePr>
@@ -10837,11 +10983,17 @@
               <a:graphicData uri="http://schemas.openxmlformats.org/drawingml/2006/picture">
                 <pic:pic xmlns:pic="http://schemas.openxmlformats.org/drawingml/2006/picture">
                   <pic:nvPicPr>
-                    <pic:cNvPr id="0" name=""/>
+                    <pic:cNvPr id="55" name="830D5CB.tmp"/>
                     <pic:cNvPicPr/>
                   </pic:nvPicPr>
                   <pic:blipFill>
-                    <a:blip r:embed="rId71"/>
+                    <a:blip r:embed="rId71">
+                      <a:extLst>
+                        <a:ext uri="{28A0092B-C50C-407E-A947-70E740481C1C}">
+                          <a14:useLocalDpi xmlns:a14="http://schemas.microsoft.com/office/drawing/2010/main" val="0"/>
+                        </a:ext>
+                      </a:extLst>
+                    </a:blip>
                     <a:stretch>
                       <a:fillRect/>
                     </a:stretch>
@@ -10849,21 +11001,11 @@
                   <pic:spPr>
                     <a:xfrm>
                       <a:off x="0" y="0"/>
-                      <a:ext cx="2714625" cy="3562350"/>
+                      <a:ext cx="5943600" cy="7969885"/>
                     </a:xfrm>
                     <a:prstGeom prst="rect">
                       <a:avLst/>
                     </a:prstGeom>
-                    <a:ln>
-                      <a:noFill/>
-                    </a:ln>
-                    <a:effectLst>
-                      <a:outerShdw blurRad="292100" dist="139700" dir="2700000" algn="tl" rotWithShape="0">
-                        <a:srgbClr val="333333">
-                          <a:alpha val="65000"/>
-                        </a:srgbClr>
-                      </a:outerShdw>
-                    </a:effectLst>
                   </pic:spPr>
                 </pic:pic>
               </a:graphicData>
@@ -10880,6 +11022,7 @@
         <w:rPr>
           <w:b/>
         </w:rPr>
+        <w:lastRenderedPageBreak/>
         <w:t>Save</w:t>
       </w:r>
       <w:r>
@@ -10890,11 +11033,11 @@
       <w:pPr>
         <w:pStyle w:val="Stepheader"/>
       </w:pPr>
-      <w:bookmarkStart w:id="9" w:name="_Toc289434968"/>
+      <w:bookmarkStart w:id="8" w:name="_Toc496773056"/>
       <w:r>
         <w:t>Run the HII model</w:t>
       </w:r>
-      <w:bookmarkEnd w:id="9"/>
+      <w:bookmarkEnd w:id="8"/>
     </w:p>
     <w:p>
       <w:r>
@@ -10920,14 +11063,12 @@
       <w:r>
         <w:t xml:space="preserve"> </w:t>
       </w:r>
-      <w:proofErr w:type="gramStart"/>
-      <w:r>
-        <w:t>button</w:t>
+      <w:r>
+        <w:t>icon</w:t>
       </w:r>
       <w:r>
         <w:t xml:space="preserve"> </w:t>
       </w:r>
-      <w:proofErr w:type="gramEnd"/>
       <w:r>
         <w:rPr>
           <w:noProof/>
@@ -10967,6 +11108,9 @@
             </a:graphic>
           </wp:inline>
         </w:drawing>
+      </w:r>
+      <w:r>
+        <w:t xml:space="preserve"> (upper right-hand side of the toolbar)</w:t>
       </w:r>
       <w:r>
         <w:t>.</w:t>
@@ -11039,6 +11183,8 @@
           </wp:inline>
         </w:drawing>
       </w:r>
+      <w:bookmarkStart w:id="9" w:name="_GoBack"/>
+      <w:bookmarkEnd w:id="9"/>
     </w:p>
     <w:p>
       <w:r>
@@ -11127,6 +11273,7 @@
         <w:rPr>
           <w:noProof/>
         </w:rPr>
+        <w:lastRenderedPageBreak/>
         <w:drawing>
           <wp:inline distT="0" distB="0" distL="0" distR="0" wp14:anchorId="1A7F0A30" wp14:editId="75B875C7">
             <wp:extent cx="3038475" cy="2019300"/>
@@ -11316,6 +11463,7 @@
         <w:rPr>
           <w:b/>
         </w:rPr>
+        <w:lastRenderedPageBreak/>
         <w:t>Check</w:t>
       </w:r>
       <w:r>
@@ -11466,6 +11614,7 @@
     </w:p>
     <w:p>
       <w:r>
+        <w:lastRenderedPageBreak/>
         <w:t xml:space="preserve">The HII values should range from </w:t>
       </w:r>
       <w:r>
@@ -11640,7 +11789,7 @@
       <w:pPr>
         <w:pStyle w:val="Stepheader"/>
       </w:pPr>
-      <w:bookmarkStart w:id="10" w:name="_Toc289434969"/>
+      <w:bookmarkStart w:id="10" w:name="_Toc496773057"/>
       <w:r>
         <w:t>Optional exercise</w:t>
       </w:r>
@@ -11714,6 +11863,7 @@
       </w:pPr>
       <w:r>
         <w:rPr>
+          <w:color w:val="000000"/>
           <w14:textFill>
             <w14:solidFill>
               <w14:srgbClr w14:val="000000">
@@ -11723,11 +11873,13 @@
             </w14:solidFill>
           </w14:textFill>
         </w:rPr>
+        <w:lastRenderedPageBreak/>
         <w:t xml:space="preserve">Sanderson, E.W., M. Jaiteh, M.A. Levy, K.H. Redford, A.V. </w:t>
       </w:r>
       <w:proofErr w:type="spellStart"/>
       <w:r>
         <w:rPr>
+          <w:color w:val="000000"/>
           <w14:textFill>
             <w14:solidFill>
               <w14:srgbClr w14:val="000000">
@@ -11742,6 +11894,7 @@
       <w:proofErr w:type="spellEnd"/>
       <w:r>
         <w:rPr>
+          <w:color w:val="000000"/>
           <w14:textFill>
             <w14:solidFill>
               <w14:srgbClr w14:val="000000">
@@ -11756,6 +11909,7 @@
       <w:proofErr w:type="gramStart"/>
       <w:r>
         <w:rPr>
+          <w:color w:val="000000"/>
           <w14:textFill>
             <w14:solidFill>
               <w14:srgbClr w14:val="000000">
@@ -11770,6 +11924,7 @@
       <w:proofErr w:type="gramEnd"/>
       <w:r>
         <w:rPr>
+          <w:color w:val="000000"/>
           <w14:textFill>
             <w14:solidFill>
               <w14:srgbClr w14:val="000000">
@@ -11784,6 +11939,7 @@
       <w:proofErr w:type="spellStart"/>
       <w:r>
         <w:rPr>
+          <w:color w:val="000000"/>
           <w14:textFill>
             <w14:solidFill>
               <w14:srgbClr w14:val="000000">
@@ -11798,6 +11954,7 @@
       <w:proofErr w:type="spellEnd"/>
       <w:r>
         <w:rPr>
+          <w:color w:val="000000"/>
           <w14:textFill>
             <w14:solidFill>
               <w14:srgbClr w14:val="000000">
@@ -11943,7 +12100,7 @@
             <w:docPart w:val="B03A1FCC693D422C9685BCD92D84FC0D"/>
           </w:placeholder>
           <w:dataBinding w:prefixMappings="xmlns:ns0='http://schemas.microsoft.com/office/2006/coverPageProps' " w:xpath="/ns0:CoverPageProperties[1]/ns0:PublishDate[1]" w:storeItemID="{55AF091B-3C7A-41E3-B477-F2FDAA23CFDA}"/>
-          <w:date w:fullDate="2013-08-22T00:00:00Z">
+          <w:date w:fullDate="2017-10-26T00:00:00Z">
             <w:dateFormat w:val="M/d/yyyy"/>
             <w:lid w:val="en-US"/>
             <w:storeMappedDataAs w:val="dateTime"/>
@@ -11959,7 +12116,7 @@
               <w:sz w:val="20"/>
               <w:szCs w:val="20"/>
             </w:rPr>
-            <w:t>8/22/2013</w:t>
+            <w:t>10/26/2017</w:t>
           </w:r>
         </w:sdtContent>
       </w:sdt>
@@ -14628,7 +14785,7 @@
 
 <file path=customXml/item1.xml><?xml version="1.0" encoding="utf-8"?>
 <CoverPageProperties xmlns="http://schemas.microsoft.com/office/2006/coverPageProps">
-  <PublishDate>2013-08-22T00:00:00</PublishDate>
+  <PublishDate>2017-10-26T00:00:00</PublishDate>
   <Abstract/>
   <CompanyAddress/>
   <CompanyPhone/>
@@ -14650,7 +14807,7 @@
 </file>
 
 <file path=customXml/itemProps2.xml><?xml version="1.0" encoding="utf-8"?>
-<ds:datastoreItem xmlns:ds="http://schemas.openxmlformats.org/officeDocument/2006/customXml" ds:itemID="{3A07B6B8-9829-4189-93D6-82BE4A25823A}">
+<ds:datastoreItem xmlns:ds="http://schemas.openxmlformats.org/officeDocument/2006/customXml" ds:itemID="{07BB8209-20FA-45D0-B2FC-BAAD45E844D9}">
   <ds:schemaRefs>
     <ds:schemaRef ds:uri="http://schemas.openxmlformats.org/officeDocument/2006/bibliography"/>
   </ds:schemaRefs>

</xml_diff>

<commit_message>
Set output to UTF8 and increased image resolution
</commit_message>
<xml_diff>
--- a/Create_human_influence_index_map.docx
+++ b/Create_human_influence_index_map.docx
@@ -13,6 +13,8 @@
           <w:szCs w:val="20"/>
         </w:rPr>
       </w:pPr>
+      <w:bookmarkStart w:id="0" w:name="_GoBack"/>
+      <w:bookmarkEnd w:id="0"/>
       <w:r>
         <w:rPr>
           <w:rFonts w:eastAsia="Times New Roman" w:cs="Arial"/>
@@ -799,7 +801,6 @@
                 <w:sz w:val="20"/>
                 <w:szCs w:val="20"/>
               </w:rPr>
-              <w:lastRenderedPageBreak/>
               <w:t>Within 2 km of roads</w:t>
             </w:r>
             <w:r>
@@ -842,7 +843,6 @@
                 <w:sz w:val="20"/>
                 <w:szCs w:val="20"/>
               </w:rPr>
-              <w:lastRenderedPageBreak/>
               <w:t> </w:t>
             </w:r>
           </w:p>
@@ -860,7 +860,6 @@
                 <w:sz w:val="20"/>
                 <w:szCs w:val="20"/>
               </w:rPr>
-              <w:lastRenderedPageBreak/>
               <w:t>8</w:t>
             </w:r>
             <w:r>
@@ -911,7 +910,6 @@
                 <w:sz w:val="20"/>
                 <w:szCs w:val="20"/>
               </w:rPr>
-              <w:lastRenderedPageBreak/>
               <w:t>Influence Score of Navigable Rivers</w:t>
             </w:r>
           </w:p>
@@ -1505,7 +1503,6 @@
     </w:p>
     <w:p>
       <w:r>
-        <w:lastRenderedPageBreak/>
         <w:t>In this exercise you will learn to:</w:t>
       </w:r>
     </w:p>
@@ -1984,13 +1981,13 @@
       <w:r>
         <w:fldChar w:fldCharType="end"/>
       </w:r>
-      <w:bookmarkStart w:id="0" w:name="_Toc286147277"/>
+      <w:bookmarkStart w:id="1" w:name="_Toc286147277"/>
       <w:r>
         <w:pict>
           <v:rect id="_x0000_i1027" style="width:0;height:.75pt" o:hralign="center" o:hrstd="t" o:hrnoshade="t" o:hr="t" fillcolor="#ccc" stroked="f"/>
         </w:pict>
       </w:r>
-      <w:bookmarkEnd w:id="0"/>
+      <w:bookmarkEnd w:id="1"/>
     </w:p>
     <w:p>
       <w:pPr>
@@ -1999,11 +1996,11 @@
           <w:rFonts w:ascii="Helvetica" w:hAnsi="Helvetica" w:cs="Helvetica"/>
         </w:rPr>
       </w:pPr>
-      <w:bookmarkStart w:id="1" w:name="_Toc496773049"/>
+      <w:bookmarkStart w:id="2" w:name="_Toc496773049"/>
       <w:r>
         <w:t>Open ArcMap document</w:t>
       </w:r>
-      <w:bookmarkEnd w:id="1"/>
+      <w:bookmarkEnd w:id="2"/>
     </w:p>
     <w:p>
       <w:pPr>
@@ -2163,7 +2160,6 @@
         <w:rPr>
           <w:noProof/>
         </w:rPr>
-        <w:lastRenderedPageBreak/>
         <w:drawing>
           <wp:inline distT="0" distB="0" distL="0" distR="0" wp14:anchorId="29BD6DC8" wp14:editId="63295D1B">
             <wp:extent cx="2552700" cy="914400"/>
@@ -2413,12 +2409,11 @@
       <w:pPr>
         <w:pStyle w:val="Stepheader"/>
       </w:pPr>
-      <w:bookmarkStart w:id="2" w:name="_Toc496773050"/>
-      <w:r>
-        <w:lastRenderedPageBreak/>
+      <w:bookmarkStart w:id="3" w:name="_Toc496773050"/>
+      <w:r>
         <w:t>Converting vector layers to raster layers</w:t>
       </w:r>
-      <w:bookmarkEnd w:id="2"/>
+      <w:bookmarkEnd w:id="3"/>
     </w:p>
     <w:p>
       <w:r>
@@ -2736,7 +2731,6 @@
         <w:rPr>
           <w:noProof/>
         </w:rPr>
-        <w:lastRenderedPageBreak/>
         <w:drawing>
           <wp:inline distT="0" distB="0" distL="0" distR="0" wp14:anchorId="3E2F7188" wp14:editId="0B86825C">
             <wp:extent cx="2486025" cy="4124325"/>
@@ -2902,7 +2896,6 @@
         <w:rPr>
           <w:noProof/>
         </w:rPr>
-        <w:lastRenderedPageBreak/>
         <w:drawing>
           <wp:inline distT="0" distB="0" distL="0" distR="0" wp14:anchorId="388C2DE8" wp14:editId="7F62BCBD">
             <wp:extent cx="2638425" cy="2181225"/>
@@ -3187,7 +3180,6 @@
     </w:p>
     <w:p>
       <w:r>
-        <w:lastRenderedPageBreak/>
         <w:t>A mask clips the output raster to an existing layer (Land Cover in this exercise).</w:t>
       </w:r>
     </w:p>
@@ -3418,7 +3410,6 @@
         <w:rPr>
           <w:noProof/>
         </w:rPr>
-        <w:lastRenderedPageBreak/>
         <w:drawing>
           <wp:inline distT="0" distB="0" distL="0" distR="0" wp14:anchorId="603DD0AA" wp14:editId="0F068D64">
             <wp:extent cx="2152650" cy="3095625"/>
@@ -3624,7 +3615,6 @@
         <w:rPr>
           <w:noProof/>
         </w:rPr>
-        <w:lastRenderedPageBreak/>
         <w:drawing>
           <wp:inline distT="0" distB="0" distL="0" distR="0" wp14:anchorId="1720B378" wp14:editId="6174EEFF">
             <wp:extent cx="3876675" cy="2981325"/>
@@ -3683,7 +3673,6 @@
         <w:rPr>
           <w:noProof/>
         </w:rPr>
-        <w:lastRenderedPageBreak/>
         <w:drawing>
           <wp:inline distT="0" distB="0" distL="0" distR="0" wp14:anchorId="7E39C5F8" wp14:editId="2B2C266D">
             <wp:extent cx="2771775" cy="4029075"/>
@@ -3949,7 +3938,6 @@
         <w:rPr>
           <w:noProof/>
         </w:rPr>
-        <w:lastRenderedPageBreak/>
         <w:drawing>
           <wp:inline distT="0" distB="0" distL="0" distR="0" wp14:anchorId="7ABBD120" wp14:editId="0B1EE80A">
             <wp:extent cx="1981200" cy="2124075"/>
@@ -4441,7 +4429,6 @@
         <w:rPr>
           <w:noProof/>
         </w:rPr>
-        <w:lastRenderedPageBreak/>
         <w:drawing>
           <wp:inline distT="0" distB="0" distL="0" distR="0" wp14:anchorId="77E38FA5" wp14:editId="62BE62D7">
             <wp:extent cx="2924175" cy="981075"/>
@@ -4811,7 +4798,6 @@
         <w:rPr>
           <w:noProof/>
         </w:rPr>
-        <w:lastRenderedPageBreak/>
         <w:drawing>
           <wp:inline distT="0" distB="0" distL="0" distR="0" wp14:anchorId="076CF376" wp14:editId="09595E5E">
             <wp:extent cx="1398984" cy="2238375"/>
@@ -4863,7 +4849,7 @@
       <w:pPr>
         <w:pStyle w:val="Stepheader"/>
       </w:pPr>
-      <w:bookmarkStart w:id="3" w:name="_Toc496773051"/>
+      <w:bookmarkStart w:id="4" w:name="_Toc496773051"/>
       <w:r>
         <w:t xml:space="preserve">Automate geoprocessing with </w:t>
       </w:r>
@@ -4871,7 +4857,7 @@
       <w:r>
         <w:t>ModelBuilder</w:t>
       </w:r>
-      <w:bookmarkEnd w:id="3"/>
+      <w:bookmarkEnd w:id="4"/>
       <w:proofErr w:type="spellEnd"/>
     </w:p>
     <w:p>
@@ -5110,7 +5096,6 @@
     </w:p>
     <w:p>
       <w:r>
-        <w:lastRenderedPageBreak/>
         <w:t xml:space="preserve">In the Catalog window, navigate to the HII geodatabase. </w:t>
       </w:r>
     </w:p>
@@ -5375,11 +5360,11 @@
       <w:pPr>
         <w:pStyle w:val="Stepheader"/>
       </w:pPr>
-      <w:bookmarkStart w:id="4" w:name="_Toc496773052"/>
+      <w:bookmarkStart w:id="5" w:name="_Toc496773052"/>
       <w:r>
         <w:t>Setting model parameters</w:t>
       </w:r>
-      <w:bookmarkEnd w:id="4"/>
+      <w:bookmarkEnd w:id="5"/>
     </w:p>
     <w:p>
       <w:r>
@@ -5428,7 +5413,6 @@
         <w:rPr>
           <w:noProof/>
         </w:rPr>
-        <w:lastRenderedPageBreak/>
         <w:drawing>
           <wp:inline distT="0" distB="0" distL="0" distR="0" wp14:anchorId="10C7C461" wp14:editId="66A6C9F0">
             <wp:extent cx="1781175" cy="2724150"/>
@@ -5713,7 +5697,6 @@
         <w:rPr>
           <w:noProof/>
         </w:rPr>
-        <w:lastRenderedPageBreak/>
         <w:drawing>
           <wp:inline distT="0" distB="0" distL="0" distR="0" wp14:anchorId="34A9CB0F" wp14:editId="70DFC82D">
             <wp:extent cx="1085850" cy="476250"/>
@@ -6087,7 +6070,6 @@
         <w:rPr>
           <w:noProof/>
         </w:rPr>
-        <w:lastRenderedPageBreak/>
         <w:drawing>
           <wp:inline distT="0" distB="0" distL="0" distR="0" wp14:anchorId="7700BCA0" wp14:editId="09F2B217">
             <wp:extent cx="2819400" cy="1171575"/>
@@ -6139,7 +6121,7 @@
       <w:pPr>
         <w:pStyle w:val="Stepheader"/>
       </w:pPr>
-      <w:bookmarkStart w:id="5" w:name="_Toc496773053"/>
+      <w:bookmarkStart w:id="6" w:name="_Toc496773053"/>
       <w:r>
         <w:t xml:space="preserve">Adding a </w:t>
       </w:r>
@@ -6149,7 +6131,7 @@
       <w:r>
         <w:t>to the model</w:t>
       </w:r>
-      <w:bookmarkEnd w:id="5"/>
+      <w:bookmarkEnd w:id="6"/>
     </w:p>
     <w:p>
       <w:r>
@@ -6313,7 +6295,6 @@
         <w:rPr>
           <w:noProof/>
         </w:rPr>
-        <w:lastRenderedPageBreak/>
         <w:drawing>
           <wp:inline distT="0" distB="0" distL="0" distR="0" wp14:anchorId="0C273234" wp14:editId="56BDBA6C">
             <wp:extent cx="2724150" cy="2990850"/>
@@ -6591,7 +6572,6 @@
         <w:pStyle w:val="Instructions"/>
       </w:pPr>
       <w:r>
-        <w:lastRenderedPageBreak/>
         <w:t xml:space="preserve">Click </w:t>
       </w:r>
       <w:r>
@@ -7518,7 +7498,6 @@
         <w:rPr>
           <w:noProof/>
         </w:rPr>
-        <w:lastRenderedPageBreak/>
         <w:drawing>
           <wp:inline distT="0" distB="0" distL="0" distR="0" wp14:anchorId="1DAAC48D" wp14:editId="167503E8">
             <wp:extent cx="2981325" cy="6305550"/>
@@ -7604,7 +7583,6 @@
         <w:rPr>
           <w:noProof/>
         </w:rPr>
-        <w:lastRenderedPageBreak/>
         <w:drawing>
           <wp:inline distT="0" distB="0" distL="0" distR="0" wp14:anchorId="45741FB5" wp14:editId="4D914F2A">
             <wp:extent cx="914400" cy="1047750"/>
@@ -7660,14 +7638,14 @@
       <w:pPr>
         <w:pStyle w:val="Stepheader"/>
       </w:pPr>
-      <w:bookmarkStart w:id="6" w:name="_Toc496773054"/>
+      <w:bookmarkStart w:id="7" w:name="_Toc496773054"/>
       <w:r>
         <w:t>Adding a reclassification</w:t>
       </w:r>
       <w:r>
         <w:t xml:space="preserve"> tool to the model</w:t>
       </w:r>
-      <w:bookmarkEnd w:id="6"/>
+      <w:bookmarkEnd w:id="7"/>
     </w:p>
     <w:p>
       <w:r>
@@ -8168,7 +8146,6 @@
         <w:rPr>
           <w:noProof/>
         </w:rPr>
-        <w:lastRenderedPageBreak/>
         <w:drawing>
           <wp:inline distT="0" distB="0" distL="0" distR="0" wp14:anchorId="50AAFD74" wp14:editId="48B73A52">
             <wp:extent cx="2571750" cy="2867542"/>
@@ -8414,7 +8391,6 @@
           <w:i/>
           <w:color w:val="C00000"/>
         </w:rPr>
-        <w:lastRenderedPageBreak/>
         <w:t xml:space="preserve">NOTE: Some </w:t>
       </w:r>
       <w:proofErr w:type="spellStart"/>
@@ -9915,7 +9891,6 @@
                 <w:sz w:val="20"/>
                 <w:szCs w:val="20"/>
               </w:rPr>
-              <w:lastRenderedPageBreak/>
               <w:t># 7</w:t>
             </w:r>
           </w:p>
@@ -10609,9 +10584,8 @@
       <w:pPr>
         <w:pStyle w:val="Stepheader"/>
       </w:pPr>
-      <w:bookmarkStart w:id="7" w:name="_Toc496773055"/>
-      <w:r>
-        <w:lastRenderedPageBreak/>
+      <w:bookmarkStart w:id="8" w:name="_Toc496773055"/>
+      <w:r>
         <w:t xml:space="preserve">Adding a </w:t>
       </w:r>
       <w:r>
@@ -10620,7 +10594,7 @@
       <w:r>
         <w:t xml:space="preserve"> tool to the model</w:t>
       </w:r>
-      <w:bookmarkEnd w:id="7"/>
+      <w:bookmarkEnd w:id="8"/>
     </w:p>
     <w:p>
       <w:r>
@@ -10970,7 +10944,6 @@
         <w:rPr>
           <w:noProof/>
         </w:rPr>
-        <w:lastRenderedPageBreak/>
         <w:drawing>
           <wp:inline distT="0" distB="0" distL="0" distR="0">
             <wp:extent cx="5943600" cy="7969885"/>
@@ -11022,7 +10995,6 @@
         <w:rPr>
           <w:b/>
         </w:rPr>
-        <w:lastRenderedPageBreak/>
         <w:t>Save</w:t>
       </w:r>
       <w:r>
@@ -11033,11 +11005,11 @@
       <w:pPr>
         <w:pStyle w:val="Stepheader"/>
       </w:pPr>
-      <w:bookmarkStart w:id="8" w:name="_Toc496773056"/>
+      <w:bookmarkStart w:id="9" w:name="_Toc496773056"/>
       <w:r>
         <w:t>Run the HII model</w:t>
       </w:r>
-      <w:bookmarkEnd w:id="8"/>
+      <w:bookmarkEnd w:id="9"/>
     </w:p>
     <w:p>
       <w:r>
@@ -11183,8 +11155,6 @@
           </wp:inline>
         </w:drawing>
       </w:r>
-      <w:bookmarkStart w:id="9" w:name="_GoBack"/>
-      <w:bookmarkEnd w:id="9"/>
     </w:p>
     <w:p>
       <w:r>
@@ -11273,7 +11243,6 @@
         <w:rPr>
           <w:noProof/>
         </w:rPr>
-        <w:lastRenderedPageBreak/>
         <w:drawing>
           <wp:inline distT="0" distB="0" distL="0" distR="0" wp14:anchorId="1A7F0A30" wp14:editId="75B875C7">
             <wp:extent cx="3038475" cy="2019300"/>
@@ -11463,7 +11432,6 @@
         <w:rPr>
           <w:b/>
         </w:rPr>
-        <w:lastRenderedPageBreak/>
         <w:t>Check</w:t>
       </w:r>
       <w:r>
@@ -11614,7 +11582,6 @@
     </w:p>
     <w:p>
       <w:r>
-        <w:lastRenderedPageBreak/>
         <w:t xml:space="preserve">The HII values should range from </w:t>
       </w:r>
       <w:r>
@@ -11873,7 +11840,6 @@
             </w14:solidFill>
           </w14:textFill>
         </w:rPr>
-        <w:lastRenderedPageBreak/>
         <w:t xml:space="preserve">Sanderson, E.W., M. Jaiteh, M.A. Levy, K.H. Redford, A.V. </w:t>
       </w:r>
       <w:proofErr w:type="spellStart"/>
@@ -14807,7 +14773,7 @@
 </file>
 
 <file path=customXml/itemProps2.xml><?xml version="1.0" encoding="utf-8"?>
-<ds:datastoreItem xmlns:ds="http://schemas.openxmlformats.org/officeDocument/2006/customXml" ds:itemID="{07BB8209-20FA-45D0-B2FC-BAAD45E844D9}">
+<ds:datastoreItem xmlns:ds="http://schemas.openxmlformats.org/officeDocument/2006/customXml" ds:itemID="{9960FC5D-0BC6-403B-9D7D-ECC5D800C5F7}">
   <ds:schemaRefs>
     <ds:schemaRef ds:uri="http://schemas.openxmlformats.org/officeDocument/2006/bibliography"/>
   </ds:schemaRefs>

</xml_diff>